<commit_message>
added name for modifier
</commit_message>
<xml_diff>
--- a/M03CodeSample.docx
+++ b/M03CodeSample.docx
@@ -37,6 +37,44 @@
         </w:rPr>
         <w:t># By: Marvin M. Monteagudo</w:t>
       </w:r>
+    </w:p>
+    <w:p>
+      <w:pPr>
+        <w:pStyle w:val="NoSpacing"/>
+        <w:rPr>
+          <w:rFonts w:ascii="Courier New" w:hAnsi="Courier New" w:cs="Courier New"/>
+          <w:i/>
+          <w:color w:val="000000" w:themeColor="text1"/>
+        </w:rPr>
+      </w:pPr>
+      <w:r>
+        <w:rPr>
+          <w:rFonts w:ascii="Courier New" w:hAnsi="Courier New" w:cs="Courier New"/>
+          <w:i/>
+          <w:color w:val="000000" w:themeColor="text1"/>
+        </w:rPr>
+        <w:t># Modified by: Sophia Nicole Betito</w:t>
+      </w:r>
+    </w:p>
+    <w:p>
+      <w:pPr>
+        <w:pStyle w:val="NoSpacing"/>
+        <w:rPr>
+          <w:rFonts w:ascii="Courier New" w:hAnsi="Courier New" w:cs="Courier New"/>
+          <w:i/>
+          <w:color w:val="000000" w:themeColor="text1"/>
+        </w:rPr>
+      </w:pPr>
+    </w:p>
+    <w:p>
+      <w:pPr>
+        <w:pStyle w:val="NoSpacing"/>
+        <w:rPr>
+          <w:rFonts w:ascii="Courier New" w:hAnsi="Courier New" w:cs="Courier New"/>
+          <w:i/>
+          <w:color w:val="000000" w:themeColor="text1"/>
+        </w:rPr>
+      </w:pPr>
       <w:bookmarkStart w:id="0" w:name="_GoBack"/>
       <w:bookmarkEnd w:id="0"/>
     </w:p>
@@ -49,16 +87,6 @@
           <w:color w:val="000000" w:themeColor="text1"/>
         </w:rPr>
       </w:pPr>
-    </w:p>
-    <w:p>
-      <w:pPr>
-        <w:pStyle w:val="NoSpacing"/>
-        <w:rPr>
-          <w:rFonts w:ascii="Courier New" w:hAnsi="Courier New" w:cs="Courier New"/>
-          <w:i/>
-          <w:color w:val="000000" w:themeColor="text1"/>
-        </w:rPr>
-      </w:pPr>
       <w:r>
         <w:rPr>
           <w:rFonts w:ascii="Courier New" w:hAnsi="Courier New" w:cs="Courier New"/>
@@ -636,6 +664,36 @@
         <w:pStyle w:val="NoSpacing"/>
         <w:rPr>
           <w:rFonts w:ascii="Courier New" w:hAnsi="Courier New" w:cs="Courier New"/>
+          <w:b/>
+          <w:color w:val="000000" w:themeColor="text1"/>
+        </w:rPr>
+      </w:pPr>
+    </w:p>
+    <w:p>
+      <w:pPr>
+        <w:pStyle w:val="NoSpacing"/>
+        <w:rPr>
+          <w:rFonts w:ascii="Courier New" w:hAnsi="Courier New" w:cs="Courier New"/>
+          <w:b/>
+          <w:color w:val="000000" w:themeColor="text1"/>
+        </w:rPr>
+      </w:pPr>
+    </w:p>
+    <w:p>
+      <w:pPr>
+        <w:pStyle w:val="NoSpacing"/>
+        <w:rPr>
+          <w:rFonts w:ascii="Courier New" w:hAnsi="Courier New" w:cs="Courier New"/>
+          <w:b/>
+          <w:color w:val="000000" w:themeColor="text1"/>
+        </w:rPr>
+      </w:pPr>
+    </w:p>
+    <w:p>
+      <w:pPr>
+        <w:pStyle w:val="NoSpacing"/>
+        <w:rPr>
+          <w:rFonts w:ascii="Courier New" w:hAnsi="Courier New" w:cs="Courier New"/>
           <w:i/>
           <w:color w:val="000000" w:themeColor="text1"/>
         </w:rPr>
@@ -738,6 +796,7 @@
           <w:b/>
           <w:color w:val="000000" w:themeColor="text1"/>
         </w:rPr>
+        <w:lastRenderedPageBreak/>
         <w:t xml:space="preserve">        if len(aCustomers) &gt; 0:</w:t>
       </w:r>
     </w:p>
@@ -1549,6 +1608,7 @@
           <w:b/>
           <w:color w:val="000000" w:themeColor="text1"/>
         </w:rPr>
+        <w:lastRenderedPageBreak/>
         <w:t>print("The clients that went to teller B were: " + ", ".join(tellerB))</w:t>
       </w:r>
     </w:p>
@@ -5873,7 +5933,7 @@
 </file>
 
 <file path=customXml/itemProps1.xml><?xml version="1.0" encoding="utf-8"?>
-<ds:datastoreItem xmlns:ds="http://schemas.openxmlformats.org/officeDocument/2006/customXml" ds:itemID="{1B1F20A7-6B86-4EA1-BD6F-21C75D880541}">
+<ds:datastoreItem xmlns:ds="http://schemas.openxmlformats.org/officeDocument/2006/customXml" ds:itemID="{EC985684-4C54-4CEC-976E-5CE79DB1A716}">
   <ds:schemaRefs>
     <ds:schemaRef ds:uri="http://schemas.openxmlformats.org/officeDocument/2006/bibliography"/>
   </ds:schemaRefs>

</xml_diff>

<commit_message>
Initialized an array variable
</commit_message>
<xml_diff>
--- a/M03CodeSample.docx
+++ b/M03CodeSample.docx
@@ -75,26 +75,681 @@
           <w:color w:val="000000" w:themeColor="text1"/>
         </w:rPr>
       </w:pPr>
+    </w:p>
+    <w:p>
+      <w:pPr>
+        <w:pStyle w:val="NoSpacing"/>
+        <w:rPr>
+          <w:rFonts w:ascii="Courier New" w:hAnsi="Courier New" w:cs="Courier New"/>
+          <w:i/>
+          <w:color w:val="000000" w:themeColor="text1"/>
+        </w:rPr>
+      </w:pPr>
+      <w:r>
+        <w:rPr>
+          <w:rFonts w:ascii="Courier New" w:hAnsi="Courier New" w:cs="Courier New"/>
+          <w:i/>
+          <w:color w:val="000000" w:themeColor="text1"/>
+        </w:rPr>
+        <w:t xml:space="preserve"># This simple program simulates the transaction queueing in a bank, assuming </w:t>
+      </w:r>
+    </w:p>
+    <w:p>
+      <w:pPr>
+        <w:pStyle w:val="NoSpacing"/>
+        <w:rPr>
+          <w:rFonts w:ascii="Courier New" w:hAnsi="Courier New" w:cs="Courier New"/>
+          <w:i/>
+          <w:color w:val="000000" w:themeColor="text1"/>
+        </w:rPr>
+      </w:pPr>
+      <w:r>
+        <w:rPr>
+          <w:rFonts w:ascii="Courier New" w:hAnsi="Courier New" w:cs="Courier New"/>
+          <w:i/>
+          <w:color w:val="000000" w:themeColor="text1"/>
+        </w:rPr>
+        <w:t xml:space="preserve"># that each teller has their own transaction completion capability </w:t>
+      </w:r>
+    </w:p>
+    <w:p>
+      <w:pPr>
+        <w:pStyle w:val="NoSpacing"/>
+        <w:rPr>
+          <w:rFonts w:ascii="Courier New" w:hAnsi="Courier New" w:cs="Courier New"/>
+          <w:i/>
+          <w:color w:val="000000" w:themeColor="text1"/>
+        </w:rPr>
+      </w:pPr>
+    </w:p>
+    <w:p>
+      <w:pPr>
+        <w:pStyle w:val="NoSpacing"/>
+        <w:rPr>
+          <w:rFonts w:ascii="Courier New" w:hAnsi="Courier New" w:cs="Courier New"/>
+          <w:i/>
+          <w:color w:val="000000" w:themeColor="text1"/>
+        </w:rPr>
+      </w:pPr>
+    </w:p>
+    <w:p>
+      <w:pPr>
+        <w:pStyle w:val="NoSpacing"/>
+        <w:rPr>
+          <w:rFonts w:ascii="Courier New" w:hAnsi="Courier New" w:cs="Courier New"/>
+          <w:i/>
+          <w:color w:val="000000" w:themeColor="text1"/>
+        </w:rPr>
+      </w:pPr>
+      <w:r>
+        <w:rPr>
+          <w:rFonts w:ascii="Courier New" w:hAnsi="Courier New" w:cs="Courier New"/>
+          <w:i/>
+          <w:color w:val="000000" w:themeColor="text1"/>
+        </w:rPr>
+        <w:t xml:space="preserve"># Arrays that will hold each teller's list of clients   </w:t>
+      </w:r>
+    </w:p>
+    <w:p>
+      <w:pPr>
+        <w:pStyle w:val="NoSpacing"/>
+        <w:rPr>
+          <w:rFonts w:ascii="Courier New" w:hAnsi="Courier New" w:cs="Courier New"/>
+          <w:b/>
+          <w:color w:val="000000" w:themeColor="text1"/>
+        </w:rPr>
+      </w:pPr>
+      <w:r>
+        <w:rPr>
+          <w:rFonts w:ascii="Courier New" w:hAnsi="Courier New" w:cs="Courier New"/>
+          <w:b/>
+          <w:color w:val="000000" w:themeColor="text1"/>
+        </w:rPr>
+        <w:t>tellerA = []</w:t>
+      </w:r>
+    </w:p>
+    <w:p>
+      <w:pPr>
+        <w:pStyle w:val="NoSpacing"/>
+        <w:rPr>
+          <w:rFonts w:ascii="Courier New" w:hAnsi="Courier New" w:cs="Courier New"/>
+          <w:b/>
+          <w:color w:val="000000" w:themeColor="text1"/>
+        </w:rPr>
+      </w:pPr>
+      <w:r>
+        <w:rPr>
+          <w:rFonts w:ascii="Courier New" w:hAnsi="Courier New" w:cs="Courier New"/>
+          <w:b/>
+          <w:color w:val="000000" w:themeColor="text1"/>
+        </w:rPr>
+        <w:t>tellerB = []</w:t>
+      </w:r>
+    </w:p>
+    <w:p>
+      <w:pPr>
+        <w:pStyle w:val="NoSpacing"/>
+        <w:rPr>
+          <w:rFonts w:ascii="Courier New" w:hAnsi="Courier New" w:cs="Courier New"/>
+          <w:b/>
+          <w:color w:val="000000" w:themeColor="text1"/>
+        </w:rPr>
+      </w:pPr>
+      <w:r>
+        <w:rPr>
+          <w:rFonts w:ascii="Courier New" w:hAnsi="Courier New" w:cs="Courier New"/>
+          <w:b/>
+          <w:color w:val="000000" w:themeColor="text1"/>
+        </w:rPr>
+        <w:t>tellerC = []</w:t>
+      </w:r>
+    </w:p>
+    <w:p>
+      <w:pPr>
+        <w:pStyle w:val="NoSpacing"/>
+        <w:rPr>
+          <w:rFonts w:ascii="Courier New" w:hAnsi="Courier New" w:cs="Courier New"/>
+          <w:i/>
+          <w:color w:val="000000" w:themeColor="text1"/>
+        </w:rPr>
+      </w:pPr>
+    </w:p>
+    <w:p>
+      <w:pPr>
+        <w:pStyle w:val="NoSpacing"/>
+        <w:rPr>
+          <w:rFonts w:ascii="Courier New" w:hAnsi="Courier New" w:cs="Courier New"/>
+          <w:i/>
+          <w:color w:val="000000" w:themeColor="text1"/>
+        </w:rPr>
+      </w:pPr>
+      <w:r>
+        <w:rPr>
+          <w:rFonts w:ascii="Courier New" w:hAnsi="Courier New" w:cs="Courier New"/>
+          <w:i/>
+          <w:color w:val="000000" w:themeColor="text1"/>
+        </w:rPr>
+        <w:t xml:space="preserve"># Integer that describes each teller's speed in completing a single </w:t>
+      </w:r>
+      <w:r>
+        <w:rPr>
+          <w:rFonts w:ascii="Courier New" w:hAnsi="Courier New" w:cs="Courier New"/>
+          <w:i/>
+          <w:color w:val="000000" w:themeColor="text1"/>
+        </w:rPr>
+        <w:br/>
+        <w:t xml:space="preserve"># </w:t>
+      </w:r>
+      <w:r>
+        <w:rPr>
+          <w:rFonts w:ascii="Courier New" w:hAnsi="Courier New" w:cs="Courier New"/>
+          <w:i/>
+          <w:color w:val="000000" w:themeColor="text1"/>
+        </w:rPr>
+        <w:t xml:space="preserve">transaction. </w:t>
+      </w:r>
+      <w:r>
+        <w:rPr>
+          <w:rFonts w:ascii="Courier New" w:hAnsi="Courier New" w:cs="Courier New"/>
+          <w:i/>
+          <w:color w:val="000000" w:themeColor="text1"/>
+        </w:rPr>
+        <w:t>S</w:t>
+      </w:r>
+      <w:r>
+        <w:rPr>
+          <w:rFonts w:ascii="Courier New" w:hAnsi="Courier New" w:cs="Courier New"/>
+          <w:i/>
+          <w:color w:val="000000" w:themeColor="text1"/>
+        </w:rPr>
+        <w:t>maller number means faster completion time</w:t>
+      </w:r>
+    </w:p>
+    <w:p>
+      <w:pPr>
+        <w:pStyle w:val="NoSpacing"/>
+        <w:rPr>
+          <w:rFonts w:ascii="Courier New" w:hAnsi="Courier New" w:cs="Courier New"/>
+          <w:b/>
+          <w:color w:val="000000" w:themeColor="text1"/>
+        </w:rPr>
+      </w:pPr>
+      <w:r>
+        <w:rPr>
+          <w:rFonts w:ascii="Courier New" w:hAnsi="Courier New" w:cs="Courier New"/>
+          <w:b/>
+          <w:color w:val="000000" w:themeColor="text1"/>
+        </w:rPr>
+        <w:t>timeItTakesA = 1</w:t>
+      </w:r>
+    </w:p>
+    <w:p>
+      <w:pPr>
+        <w:pStyle w:val="NoSpacing"/>
+        <w:rPr>
+          <w:rFonts w:ascii="Courier New" w:hAnsi="Courier New" w:cs="Courier New"/>
+          <w:b/>
+          <w:color w:val="000000" w:themeColor="text1"/>
+        </w:rPr>
+      </w:pPr>
+      <w:r>
+        <w:rPr>
+          <w:rFonts w:ascii="Courier New" w:hAnsi="Courier New" w:cs="Courier New"/>
+          <w:b/>
+          <w:color w:val="000000" w:themeColor="text1"/>
+        </w:rPr>
+        <w:t>timeItTakesB = 5</w:t>
+      </w:r>
+    </w:p>
+    <w:p>
+      <w:pPr>
+        <w:pStyle w:val="NoSpacing"/>
+        <w:rPr>
+          <w:rFonts w:ascii="Courier New" w:hAnsi="Courier New" w:cs="Courier New"/>
+          <w:b/>
+          <w:color w:val="000000" w:themeColor="text1"/>
+        </w:rPr>
+      </w:pPr>
+      <w:r>
+        <w:rPr>
+          <w:rFonts w:ascii="Courier New" w:hAnsi="Courier New" w:cs="Courier New"/>
+          <w:b/>
+          <w:color w:val="000000" w:themeColor="text1"/>
+        </w:rPr>
+        <w:t>timeItTakesC = 10</w:t>
+      </w:r>
+    </w:p>
+    <w:p>
+      <w:pPr>
+        <w:pStyle w:val="NoSpacing"/>
+        <w:rPr>
+          <w:rFonts w:ascii="Courier New" w:hAnsi="Courier New" w:cs="Courier New"/>
+          <w:i/>
+          <w:color w:val="000000" w:themeColor="text1"/>
+        </w:rPr>
+      </w:pPr>
+    </w:p>
+    <w:p>
+      <w:pPr>
+        <w:pStyle w:val="NoSpacing"/>
+        <w:rPr>
+          <w:rFonts w:ascii="Courier New" w:hAnsi="Courier New" w:cs="Courier New"/>
+          <w:i/>
+          <w:color w:val="000000" w:themeColor="text1"/>
+        </w:rPr>
+      </w:pPr>
+      <w:r>
+        <w:rPr>
+          <w:rFonts w:ascii="Courier New" w:hAnsi="Courier New" w:cs="Courier New"/>
+          <w:i/>
+          <w:color w:val="000000" w:themeColor="text1"/>
+        </w:rPr>
+        <w:t xml:space="preserve"># Initialized variable that will contain the actual running time for every </w:t>
+      </w:r>
+    </w:p>
+    <w:p>
+      <w:pPr>
+        <w:pStyle w:val="NoSpacing"/>
+        <w:rPr>
+          <w:rFonts w:ascii="Courier New" w:hAnsi="Courier New" w:cs="Courier New"/>
+          <w:i/>
+          <w:color w:val="000000" w:themeColor="text1"/>
+        </w:rPr>
+      </w:pPr>
+      <w:r>
+        <w:rPr>
+          <w:rFonts w:ascii="Courier New" w:hAnsi="Courier New" w:cs="Courier New"/>
+          <w:i/>
+          <w:color w:val="000000" w:themeColor="text1"/>
+        </w:rPr>
+        <w:t># teller</w:t>
+      </w:r>
+    </w:p>
+    <w:p>
+      <w:pPr>
+        <w:pStyle w:val="NoSpacing"/>
+        <w:rPr>
+          <w:rFonts w:ascii="Courier New" w:hAnsi="Courier New" w:cs="Courier New"/>
+          <w:b/>
+          <w:color w:val="000000" w:themeColor="text1"/>
+        </w:rPr>
+      </w:pPr>
+      <w:r>
+        <w:rPr>
+          <w:rFonts w:ascii="Courier New" w:hAnsi="Courier New" w:cs="Courier New"/>
+          <w:b/>
+          <w:color w:val="000000" w:themeColor="text1"/>
+        </w:rPr>
+        <w:t>runTimeA = 0</w:t>
+      </w:r>
+    </w:p>
+    <w:p>
+      <w:pPr>
+        <w:pStyle w:val="NoSpacing"/>
+        <w:rPr>
+          <w:rFonts w:ascii="Courier New" w:hAnsi="Courier New" w:cs="Courier New"/>
+          <w:b/>
+          <w:color w:val="000000" w:themeColor="text1"/>
+        </w:rPr>
+      </w:pPr>
+      <w:r>
+        <w:rPr>
+          <w:rFonts w:ascii="Courier New" w:hAnsi="Courier New" w:cs="Courier New"/>
+          <w:b/>
+          <w:color w:val="000000" w:themeColor="text1"/>
+        </w:rPr>
+        <w:t>runTimeB = 0</w:t>
+      </w:r>
+    </w:p>
+    <w:p>
+      <w:pPr>
+        <w:pStyle w:val="NoSpacing"/>
+        <w:rPr>
+          <w:rFonts w:ascii="Courier New" w:hAnsi="Courier New" w:cs="Courier New"/>
+          <w:b/>
+          <w:color w:val="000000" w:themeColor="text1"/>
+        </w:rPr>
+      </w:pPr>
+      <w:r>
+        <w:rPr>
+          <w:rFonts w:ascii="Courier New" w:hAnsi="Courier New" w:cs="Courier New"/>
+          <w:b/>
+          <w:color w:val="000000" w:themeColor="text1"/>
+        </w:rPr>
+        <w:t>runTimeC = 0</w:t>
+      </w:r>
+    </w:p>
+    <w:p>
+      <w:pPr>
+        <w:pStyle w:val="NoSpacing"/>
+        <w:rPr>
+          <w:rFonts w:ascii="Courier New" w:hAnsi="Courier New" w:cs="Courier New"/>
+          <w:i/>
+          <w:color w:val="000000" w:themeColor="text1"/>
+        </w:rPr>
+      </w:pPr>
+    </w:p>
+    <w:p>
+      <w:pPr>
+        <w:pStyle w:val="NoSpacing"/>
+        <w:rPr>
+          <w:rFonts w:ascii="Courier New" w:hAnsi="Courier New" w:cs="Courier New"/>
+          <w:i/>
+          <w:color w:val="000000" w:themeColor="text1"/>
+        </w:rPr>
+      </w:pPr>
+      <w:r>
+        <w:rPr>
+          <w:rFonts w:ascii="Courier New" w:hAnsi="Courier New" w:cs="Courier New"/>
+          <w:i/>
+          <w:color w:val="000000" w:themeColor="text1"/>
+        </w:rPr>
+        <w:t xml:space="preserve"># Initialization of each teller, set to false as at the start, all tellers </w:t>
+      </w:r>
+    </w:p>
+    <w:p>
+      <w:pPr>
+        <w:pStyle w:val="NoSpacing"/>
+        <w:rPr>
+          <w:rFonts w:ascii="Courier New" w:hAnsi="Courier New" w:cs="Courier New"/>
+          <w:i/>
+          <w:color w:val="000000" w:themeColor="text1"/>
+        </w:rPr>
+      </w:pPr>
+      <w:r>
+        <w:rPr>
+          <w:rFonts w:ascii="Courier New" w:hAnsi="Courier New" w:cs="Courier New"/>
+          <w:i/>
+          <w:color w:val="000000" w:themeColor="text1"/>
+        </w:rPr>
+        <w:t># have no client</w:t>
+      </w:r>
+    </w:p>
+    <w:p>
+      <w:pPr>
+        <w:pStyle w:val="NoSpacing"/>
+        <w:rPr>
+          <w:rFonts w:ascii="Courier New" w:hAnsi="Courier New" w:cs="Courier New"/>
+          <w:b/>
+          <w:color w:val="000000" w:themeColor="text1"/>
+        </w:rPr>
+      </w:pPr>
+      <w:r>
+        <w:rPr>
+          <w:rFonts w:ascii="Courier New" w:hAnsi="Courier New" w:cs="Courier New"/>
+          <w:b/>
+          <w:color w:val="000000" w:themeColor="text1"/>
+        </w:rPr>
+        <w:t>hasCustA = False</w:t>
+      </w:r>
+    </w:p>
+    <w:p>
+      <w:pPr>
+        <w:pStyle w:val="NoSpacing"/>
+        <w:rPr>
+          <w:rFonts w:ascii="Courier New" w:hAnsi="Courier New" w:cs="Courier New"/>
+          <w:b/>
+          <w:color w:val="000000" w:themeColor="text1"/>
+        </w:rPr>
+      </w:pPr>
+      <w:r>
+        <w:rPr>
+          <w:rFonts w:ascii="Courier New" w:hAnsi="Courier New" w:cs="Courier New"/>
+          <w:b/>
+          <w:color w:val="000000" w:themeColor="text1"/>
+        </w:rPr>
+        <w:t>hasCustB = False</w:t>
+      </w:r>
+    </w:p>
+    <w:p>
+      <w:pPr>
+        <w:pStyle w:val="NoSpacing"/>
+        <w:rPr>
+          <w:rFonts w:ascii="Courier New" w:hAnsi="Courier New" w:cs="Courier New"/>
+          <w:b/>
+          <w:color w:val="000000" w:themeColor="text1"/>
+        </w:rPr>
+      </w:pPr>
+      <w:r>
+        <w:rPr>
+          <w:rFonts w:ascii="Courier New" w:hAnsi="Courier New" w:cs="Courier New"/>
+          <w:b/>
+          <w:color w:val="000000" w:themeColor="text1"/>
+        </w:rPr>
+        <w:t>hasCustC = False</w:t>
+      </w:r>
+    </w:p>
+    <w:p>
+      <w:pPr>
+        <w:pStyle w:val="NoSpacing"/>
+        <w:rPr>
+          <w:rFonts w:ascii="Courier New" w:hAnsi="Courier New" w:cs="Courier New"/>
+          <w:i/>
+          <w:color w:val="000000" w:themeColor="text1"/>
+        </w:rPr>
+      </w:pPr>
+    </w:p>
+    <w:p>
+      <w:pPr>
+        <w:pStyle w:val="NoSpacing"/>
+        <w:rPr>
+          <w:rFonts w:ascii="Courier New" w:hAnsi="Courier New" w:cs="Courier New"/>
+          <w:i/>
+          <w:color w:val="000000" w:themeColor="text1"/>
+        </w:rPr>
+      </w:pPr>
+      <w:r>
+        <w:rPr>
+          <w:rFonts w:ascii="Courier New" w:hAnsi="Courier New" w:cs="Courier New"/>
+          <w:i/>
+          <w:color w:val="000000" w:themeColor="text1"/>
+        </w:rPr>
+        <w:t># Initial customers list, where the alphabet is exploded into an array</w:t>
+      </w:r>
+    </w:p>
+    <w:p>
+      <w:pPr>
+        <w:pStyle w:val="NoSpacing"/>
+        <w:rPr>
+          <w:rFonts w:ascii="Courier New" w:hAnsi="Courier New" w:cs="Courier New"/>
+          <w:b/>
+          <w:color w:val="000000" w:themeColor="text1"/>
+        </w:rPr>
+      </w:pPr>
+      <w:r>
+        <w:rPr>
+          <w:rFonts w:ascii="Courier New" w:hAnsi="Courier New" w:cs="Courier New"/>
+          <w:b/>
+          <w:color w:val="000000" w:themeColor="text1"/>
+        </w:rPr>
+        <w:t>aCustomers = list("ABCDEFGHIJKLMNOPQRSTUVWXYZ")</w:t>
+      </w:r>
+    </w:p>
+    <w:p>
+      <w:pPr>
+        <w:pStyle w:val="NoSpacing"/>
+        <w:rPr>
+          <w:rFonts w:ascii="Courier New" w:hAnsi="Courier New" w:cs="Courier New"/>
+          <w:i/>
+          <w:color w:val="000000" w:themeColor="text1"/>
+        </w:rPr>
+      </w:pPr>
+    </w:p>
+    <w:p>
+      <w:pPr>
+        <w:pStyle w:val="NoSpacing"/>
+        <w:rPr>
+          <w:rFonts w:ascii="Courier New" w:hAnsi="Courier New" w:cs="Courier New"/>
+          <w:i/>
+          <w:color w:val="000000" w:themeColor="text1"/>
+        </w:rPr>
+      </w:pPr>
+      <w:r>
+        <w:rPr>
+          <w:rFonts w:ascii="Courier New" w:hAnsi="Courier New" w:cs="Courier New"/>
+          <w:i/>
+          <w:color w:val="000000" w:themeColor="text1"/>
+        </w:rPr>
+        <w:t># Initial count of the array</w:t>
+      </w:r>
+    </w:p>
+    <w:p>
+      <w:pPr>
+        <w:pStyle w:val="NoSpacing"/>
+        <w:rPr>
+          <w:rFonts w:ascii="Courier New" w:hAnsi="Courier New" w:cs="Courier New"/>
+          <w:b/>
+          <w:color w:val="000000" w:themeColor="text1"/>
+        </w:rPr>
+      </w:pPr>
+      <w:r>
+        <w:rPr>
+          <w:rFonts w:ascii="Courier New" w:hAnsi="Courier New" w:cs="Courier New"/>
+          <w:b/>
+          <w:color w:val="000000" w:themeColor="text1"/>
+        </w:rPr>
+        <w:t>curCount = len(aCustomers)</w:t>
+      </w:r>
+    </w:p>
+    <w:p>
+      <w:pPr>
+        <w:pStyle w:val="NoSpacing"/>
+        <w:rPr>
+          <w:rFonts w:ascii="Courier New" w:hAnsi="Courier New" w:cs="Courier New"/>
+          <w:i/>
+          <w:color w:val="000000" w:themeColor="text1"/>
+        </w:rPr>
+      </w:pPr>
+    </w:p>
+    <w:p>
+      <w:pPr>
+        <w:pStyle w:val="NoSpacing"/>
+        <w:rPr>
+          <w:rFonts w:ascii="Courier New" w:hAnsi="Courier New" w:cs="Courier New"/>
+          <w:i/>
+          <w:color w:val="000000" w:themeColor="text1"/>
+        </w:rPr>
+      </w:pPr>
+      <w:r>
+        <w:rPr>
+          <w:rFonts w:ascii="Courier New" w:hAnsi="Courier New" w:cs="Courier New"/>
+          <w:i/>
+          <w:color w:val="000000" w:themeColor="text1"/>
+        </w:rPr>
+        <w:t># Transaction counter (for the message)</w:t>
+      </w:r>
+    </w:p>
+    <w:p>
+      <w:pPr>
+        <w:pStyle w:val="NoSpacing"/>
+        <w:rPr>
+          <w:rFonts w:ascii="Courier New" w:hAnsi="Courier New" w:cs="Courier New"/>
+          <w:b/>
+          <w:color w:val="000000" w:themeColor="text1"/>
+        </w:rPr>
+      </w:pPr>
+      <w:r>
+        <w:rPr>
+          <w:rFonts w:ascii="Courier New" w:hAnsi="Courier New" w:cs="Courier New"/>
+          <w:b/>
+          <w:color w:val="000000" w:themeColor="text1"/>
+        </w:rPr>
+        <w:t>transCounter = 0</w:t>
+      </w:r>
+    </w:p>
+    <w:p>
+      <w:pPr>
+        <w:pStyle w:val="NoSpacing"/>
+        <w:rPr>
+          <w:rFonts w:ascii="Courier New" w:hAnsi="Courier New" w:cs="Courier New"/>
+          <w:b/>
+          <w:color w:val="000000" w:themeColor="text1"/>
+        </w:rPr>
+      </w:pPr>
+    </w:p>
+    <w:p>
+      <w:pPr>
+        <w:pStyle w:val="NoSpacing"/>
+        <w:rPr>
+          <w:rFonts w:ascii="Courier New" w:hAnsi="Courier New" w:cs="Courier New"/>
+          <w:b/>
+          <w:color w:val="000000" w:themeColor="text1"/>
+        </w:rPr>
+      </w:pPr>
+    </w:p>
+    <w:p>
+      <w:pPr>
+        <w:pStyle w:val="NoSpacing"/>
+        <w:rPr>
+          <w:rFonts w:ascii="Courier New" w:hAnsi="Courier New" w:cs="Courier New"/>
+          <w:i/>
+          <w:color w:val="000000" w:themeColor="text1"/>
+        </w:rPr>
+      </w:pPr>
+      <w:r>
+        <w:rPr>
+          <w:rFonts w:ascii="Courier New" w:hAnsi="Courier New" w:cs="Courier New"/>
+          <w:i/>
+          <w:color w:val="000000" w:themeColor="text1"/>
+        </w:rPr>
+        <w:t>#</w:t>
+      </w:r>
+      <w:r>
+        <w:rPr>
+          <w:rFonts w:ascii="Courier New" w:hAnsi="Courier New" w:cs="Courier New"/>
+          <w:i/>
+          <w:color w:val="000000" w:themeColor="text1"/>
+        </w:rPr>
+        <w:t xml:space="preserve"> </w:t>
+      </w:r>
       <w:bookmarkStart w:id="0" w:name="_GoBack"/>
       <w:bookmarkEnd w:id="0"/>
-    </w:p>
-    <w:p>
-      <w:pPr>
-        <w:pStyle w:val="NoSpacing"/>
+      <w:r>
         <w:rPr>
           <w:rFonts w:ascii="Courier New" w:hAnsi="Courier New" w:cs="Courier New"/>
           <w:i/>
           <w:color w:val="000000" w:themeColor="text1"/>
         </w:rPr>
-      </w:pPr>
-      <w:r>
+        <w:t>Counts the length of transaction per costumer</w:t>
+      </w:r>
+    </w:p>
+    <w:p>
+      <w:pPr>
+        <w:pStyle w:val="NoSpacing"/>
+        <w:rPr>
+          <w:rFonts w:ascii="Courier New" w:hAnsi="Courier New" w:cs="Courier New"/>
+          <w:b/>
+          <w:color w:val="000000" w:themeColor="text1"/>
+        </w:rPr>
+      </w:pPr>
+      <w:r>
+        <w:rPr>
+          <w:rFonts w:ascii="Courier New" w:hAnsi="Courier New" w:cs="Courier New"/>
+          <w:b/>
+          <w:color w:val="000000" w:themeColor="text1"/>
+        </w:rPr>
+        <w:t>costumerTime = [];</w:t>
+      </w:r>
+    </w:p>
+    <w:p>
+      <w:pPr>
+        <w:pStyle w:val="NoSpacing"/>
+        <w:rPr>
+          <w:rFonts w:ascii="Courier New" w:hAnsi="Courier New" w:cs="Courier New"/>
+          <w:b/>
+          <w:color w:val="000000" w:themeColor="text1"/>
+        </w:rPr>
+      </w:pPr>
+    </w:p>
+    <w:p>
+      <w:pPr>
+        <w:pStyle w:val="NoSpacing"/>
         <w:rPr>
           <w:rFonts w:ascii="Courier New" w:hAnsi="Courier New" w:cs="Courier New"/>
           <w:i/>
           <w:color w:val="000000" w:themeColor="text1"/>
         </w:rPr>
-        <w:t xml:space="preserve"># This simple program simulates the transaction queueing in a bank, assuming </w:t>
-      </w:r>
+      </w:pPr>
     </w:p>
     <w:p>
       <w:pPr>
@@ -111,609 +766,6 @@
           <w:i/>
           <w:color w:val="000000" w:themeColor="text1"/>
         </w:rPr>
-        <w:t xml:space="preserve"># that each teller has their own transaction completion capability </w:t>
-      </w:r>
-    </w:p>
-    <w:p>
-      <w:pPr>
-        <w:pStyle w:val="NoSpacing"/>
-        <w:rPr>
-          <w:rFonts w:ascii="Courier New" w:hAnsi="Courier New" w:cs="Courier New"/>
-          <w:i/>
-          <w:color w:val="000000" w:themeColor="text1"/>
-        </w:rPr>
-      </w:pPr>
-    </w:p>
-    <w:p>
-      <w:pPr>
-        <w:pStyle w:val="NoSpacing"/>
-        <w:rPr>
-          <w:rFonts w:ascii="Courier New" w:hAnsi="Courier New" w:cs="Courier New"/>
-          <w:i/>
-          <w:color w:val="000000" w:themeColor="text1"/>
-        </w:rPr>
-      </w:pPr>
-    </w:p>
-    <w:p>
-      <w:pPr>
-        <w:pStyle w:val="NoSpacing"/>
-        <w:rPr>
-          <w:rFonts w:ascii="Courier New" w:hAnsi="Courier New" w:cs="Courier New"/>
-          <w:i/>
-          <w:color w:val="000000" w:themeColor="text1"/>
-        </w:rPr>
-      </w:pPr>
-      <w:r>
-        <w:rPr>
-          <w:rFonts w:ascii="Courier New" w:hAnsi="Courier New" w:cs="Courier New"/>
-          <w:i/>
-          <w:color w:val="000000" w:themeColor="text1"/>
-        </w:rPr>
-        <w:t xml:space="preserve"># Arrays that will hold each teller's list of clients   </w:t>
-      </w:r>
-    </w:p>
-    <w:p>
-      <w:pPr>
-        <w:pStyle w:val="NoSpacing"/>
-        <w:rPr>
-          <w:rFonts w:ascii="Courier New" w:hAnsi="Courier New" w:cs="Courier New"/>
-          <w:b/>
-          <w:color w:val="000000" w:themeColor="text1"/>
-        </w:rPr>
-      </w:pPr>
-      <w:r>
-        <w:rPr>
-          <w:rFonts w:ascii="Courier New" w:hAnsi="Courier New" w:cs="Courier New"/>
-          <w:b/>
-          <w:color w:val="000000" w:themeColor="text1"/>
-        </w:rPr>
-        <w:t>tellerA = []</w:t>
-      </w:r>
-    </w:p>
-    <w:p>
-      <w:pPr>
-        <w:pStyle w:val="NoSpacing"/>
-        <w:rPr>
-          <w:rFonts w:ascii="Courier New" w:hAnsi="Courier New" w:cs="Courier New"/>
-          <w:b/>
-          <w:color w:val="000000" w:themeColor="text1"/>
-        </w:rPr>
-      </w:pPr>
-      <w:r>
-        <w:rPr>
-          <w:rFonts w:ascii="Courier New" w:hAnsi="Courier New" w:cs="Courier New"/>
-          <w:b/>
-          <w:color w:val="000000" w:themeColor="text1"/>
-        </w:rPr>
-        <w:t>tellerB = []</w:t>
-      </w:r>
-    </w:p>
-    <w:p>
-      <w:pPr>
-        <w:pStyle w:val="NoSpacing"/>
-        <w:rPr>
-          <w:rFonts w:ascii="Courier New" w:hAnsi="Courier New" w:cs="Courier New"/>
-          <w:b/>
-          <w:color w:val="000000" w:themeColor="text1"/>
-        </w:rPr>
-      </w:pPr>
-      <w:r>
-        <w:rPr>
-          <w:rFonts w:ascii="Courier New" w:hAnsi="Courier New" w:cs="Courier New"/>
-          <w:b/>
-          <w:color w:val="000000" w:themeColor="text1"/>
-        </w:rPr>
-        <w:t>tellerC = []</w:t>
-      </w:r>
-    </w:p>
-    <w:p>
-      <w:pPr>
-        <w:pStyle w:val="NoSpacing"/>
-        <w:rPr>
-          <w:rFonts w:ascii="Courier New" w:hAnsi="Courier New" w:cs="Courier New"/>
-          <w:i/>
-          <w:color w:val="000000" w:themeColor="text1"/>
-        </w:rPr>
-      </w:pPr>
-    </w:p>
-    <w:p>
-      <w:pPr>
-        <w:pStyle w:val="NoSpacing"/>
-        <w:rPr>
-          <w:rFonts w:ascii="Courier New" w:hAnsi="Courier New" w:cs="Courier New"/>
-          <w:i/>
-          <w:color w:val="000000" w:themeColor="text1"/>
-        </w:rPr>
-      </w:pPr>
-      <w:r>
-        <w:rPr>
-          <w:rFonts w:ascii="Courier New" w:hAnsi="Courier New" w:cs="Courier New"/>
-          <w:i/>
-          <w:color w:val="000000" w:themeColor="text1"/>
-        </w:rPr>
-        <w:t xml:space="preserve"># Integer that describes each teller's speed in completing a single </w:t>
-      </w:r>
-      <w:r>
-        <w:rPr>
-          <w:rFonts w:ascii="Courier New" w:hAnsi="Courier New" w:cs="Courier New"/>
-          <w:i/>
-          <w:color w:val="000000" w:themeColor="text1"/>
-        </w:rPr>
-        <w:br/>
-        <w:t xml:space="preserve"># </w:t>
-      </w:r>
-      <w:r>
-        <w:rPr>
-          <w:rFonts w:ascii="Courier New" w:hAnsi="Courier New" w:cs="Courier New"/>
-          <w:i/>
-          <w:color w:val="000000" w:themeColor="text1"/>
-        </w:rPr>
-        <w:t xml:space="preserve">transaction. </w:t>
-      </w:r>
-      <w:r>
-        <w:rPr>
-          <w:rFonts w:ascii="Courier New" w:hAnsi="Courier New" w:cs="Courier New"/>
-          <w:i/>
-          <w:color w:val="000000" w:themeColor="text1"/>
-        </w:rPr>
-        <w:t>S</w:t>
-      </w:r>
-      <w:r>
-        <w:rPr>
-          <w:rFonts w:ascii="Courier New" w:hAnsi="Courier New" w:cs="Courier New"/>
-          <w:i/>
-          <w:color w:val="000000" w:themeColor="text1"/>
-        </w:rPr>
-        <w:t>maller number means faster completion time</w:t>
-      </w:r>
-    </w:p>
-    <w:p>
-      <w:pPr>
-        <w:pStyle w:val="NoSpacing"/>
-        <w:rPr>
-          <w:rFonts w:ascii="Courier New" w:hAnsi="Courier New" w:cs="Courier New"/>
-          <w:b/>
-          <w:color w:val="000000" w:themeColor="text1"/>
-        </w:rPr>
-      </w:pPr>
-      <w:r>
-        <w:rPr>
-          <w:rFonts w:ascii="Courier New" w:hAnsi="Courier New" w:cs="Courier New"/>
-          <w:b/>
-          <w:color w:val="000000" w:themeColor="text1"/>
-        </w:rPr>
-        <w:t>timeItTakesA = 1</w:t>
-      </w:r>
-    </w:p>
-    <w:p>
-      <w:pPr>
-        <w:pStyle w:val="NoSpacing"/>
-        <w:rPr>
-          <w:rFonts w:ascii="Courier New" w:hAnsi="Courier New" w:cs="Courier New"/>
-          <w:b/>
-          <w:color w:val="000000" w:themeColor="text1"/>
-        </w:rPr>
-      </w:pPr>
-      <w:r>
-        <w:rPr>
-          <w:rFonts w:ascii="Courier New" w:hAnsi="Courier New" w:cs="Courier New"/>
-          <w:b/>
-          <w:color w:val="000000" w:themeColor="text1"/>
-        </w:rPr>
-        <w:t>timeItTakesB = 5</w:t>
-      </w:r>
-    </w:p>
-    <w:p>
-      <w:pPr>
-        <w:pStyle w:val="NoSpacing"/>
-        <w:rPr>
-          <w:rFonts w:ascii="Courier New" w:hAnsi="Courier New" w:cs="Courier New"/>
-          <w:b/>
-          <w:color w:val="000000" w:themeColor="text1"/>
-        </w:rPr>
-      </w:pPr>
-      <w:r>
-        <w:rPr>
-          <w:rFonts w:ascii="Courier New" w:hAnsi="Courier New" w:cs="Courier New"/>
-          <w:b/>
-          <w:color w:val="000000" w:themeColor="text1"/>
-        </w:rPr>
-        <w:t>timeItTakesC = 10</w:t>
-      </w:r>
-    </w:p>
-    <w:p>
-      <w:pPr>
-        <w:pStyle w:val="NoSpacing"/>
-        <w:rPr>
-          <w:rFonts w:ascii="Courier New" w:hAnsi="Courier New" w:cs="Courier New"/>
-          <w:i/>
-          <w:color w:val="000000" w:themeColor="text1"/>
-        </w:rPr>
-      </w:pPr>
-    </w:p>
-    <w:p>
-      <w:pPr>
-        <w:pStyle w:val="NoSpacing"/>
-        <w:rPr>
-          <w:rFonts w:ascii="Courier New" w:hAnsi="Courier New" w:cs="Courier New"/>
-          <w:i/>
-          <w:color w:val="000000" w:themeColor="text1"/>
-        </w:rPr>
-      </w:pPr>
-      <w:r>
-        <w:rPr>
-          <w:rFonts w:ascii="Courier New" w:hAnsi="Courier New" w:cs="Courier New"/>
-          <w:i/>
-          <w:color w:val="000000" w:themeColor="text1"/>
-        </w:rPr>
-        <w:t xml:space="preserve"># Initialized variable that will contain the actual running time for every </w:t>
-      </w:r>
-    </w:p>
-    <w:p>
-      <w:pPr>
-        <w:pStyle w:val="NoSpacing"/>
-        <w:rPr>
-          <w:rFonts w:ascii="Courier New" w:hAnsi="Courier New" w:cs="Courier New"/>
-          <w:i/>
-          <w:color w:val="000000" w:themeColor="text1"/>
-        </w:rPr>
-      </w:pPr>
-      <w:r>
-        <w:rPr>
-          <w:rFonts w:ascii="Courier New" w:hAnsi="Courier New" w:cs="Courier New"/>
-          <w:i/>
-          <w:color w:val="000000" w:themeColor="text1"/>
-        </w:rPr>
-        <w:t># teller</w:t>
-      </w:r>
-    </w:p>
-    <w:p>
-      <w:pPr>
-        <w:pStyle w:val="NoSpacing"/>
-        <w:rPr>
-          <w:rFonts w:ascii="Courier New" w:hAnsi="Courier New" w:cs="Courier New"/>
-          <w:b/>
-          <w:color w:val="000000" w:themeColor="text1"/>
-        </w:rPr>
-      </w:pPr>
-      <w:r>
-        <w:rPr>
-          <w:rFonts w:ascii="Courier New" w:hAnsi="Courier New" w:cs="Courier New"/>
-          <w:b/>
-          <w:color w:val="000000" w:themeColor="text1"/>
-        </w:rPr>
-        <w:t>runTimeA = 0</w:t>
-      </w:r>
-    </w:p>
-    <w:p>
-      <w:pPr>
-        <w:pStyle w:val="NoSpacing"/>
-        <w:rPr>
-          <w:rFonts w:ascii="Courier New" w:hAnsi="Courier New" w:cs="Courier New"/>
-          <w:b/>
-          <w:color w:val="000000" w:themeColor="text1"/>
-        </w:rPr>
-      </w:pPr>
-      <w:r>
-        <w:rPr>
-          <w:rFonts w:ascii="Courier New" w:hAnsi="Courier New" w:cs="Courier New"/>
-          <w:b/>
-          <w:color w:val="000000" w:themeColor="text1"/>
-        </w:rPr>
-        <w:t>runTimeB = 0</w:t>
-      </w:r>
-    </w:p>
-    <w:p>
-      <w:pPr>
-        <w:pStyle w:val="NoSpacing"/>
-        <w:rPr>
-          <w:rFonts w:ascii="Courier New" w:hAnsi="Courier New" w:cs="Courier New"/>
-          <w:b/>
-          <w:color w:val="000000" w:themeColor="text1"/>
-        </w:rPr>
-      </w:pPr>
-      <w:r>
-        <w:rPr>
-          <w:rFonts w:ascii="Courier New" w:hAnsi="Courier New" w:cs="Courier New"/>
-          <w:b/>
-          <w:color w:val="000000" w:themeColor="text1"/>
-        </w:rPr>
-        <w:t>runTimeC = 0</w:t>
-      </w:r>
-    </w:p>
-    <w:p>
-      <w:pPr>
-        <w:pStyle w:val="NoSpacing"/>
-        <w:rPr>
-          <w:rFonts w:ascii="Courier New" w:hAnsi="Courier New" w:cs="Courier New"/>
-          <w:i/>
-          <w:color w:val="000000" w:themeColor="text1"/>
-        </w:rPr>
-      </w:pPr>
-    </w:p>
-    <w:p>
-      <w:pPr>
-        <w:pStyle w:val="NoSpacing"/>
-        <w:rPr>
-          <w:rFonts w:ascii="Courier New" w:hAnsi="Courier New" w:cs="Courier New"/>
-          <w:i/>
-          <w:color w:val="000000" w:themeColor="text1"/>
-        </w:rPr>
-      </w:pPr>
-      <w:r>
-        <w:rPr>
-          <w:rFonts w:ascii="Courier New" w:hAnsi="Courier New" w:cs="Courier New"/>
-          <w:i/>
-          <w:color w:val="000000" w:themeColor="text1"/>
-        </w:rPr>
-        <w:t xml:space="preserve"># Initialization of each teller, set to false as at the start, all tellers </w:t>
-      </w:r>
-    </w:p>
-    <w:p>
-      <w:pPr>
-        <w:pStyle w:val="NoSpacing"/>
-        <w:rPr>
-          <w:rFonts w:ascii="Courier New" w:hAnsi="Courier New" w:cs="Courier New"/>
-          <w:i/>
-          <w:color w:val="000000" w:themeColor="text1"/>
-        </w:rPr>
-      </w:pPr>
-      <w:r>
-        <w:rPr>
-          <w:rFonts w:ascii="Courier New" w:hAnsi="Courier New" w:cs="Courier New"/>
-          <w:i/>
-          <w:color w:val="000000" w:themeColor="text1"/>
-        </w:rPr>
-        <w:t># have no client</w:t>
-      </w:r>
-    </w:p>
-    <w:p>
-      <w:pPr>
-        <w:pStyle w:val="NoSpacing"/>
-        <w:rPr>
-          <w:rFonts w:ascii="Courier New" w:hAnsi="Courier New" w:cs="Courier New"/>
-          <w:b/>
-          <w:color w:val="000000" w:themeColor="text1"/>
-        </w:rPr>
-      </w:pPr>
-      <w:r>
-        <w:rPr>
-          <w:rFonts w:ascii="Courier New" w:hAnsi="Courier New" w:cs="Courier New"/>
-          <w:b/>
-          <w:color w:val="000000" w:themeColor="text1"/>
-        </w:rPr>
-        <w:t>hasCustA = False</w:t>
-      </w:r>
-    </w:p>
-    <w:p>
-      <w:pPr>
-        <w:pStyle w:val="NoSpacing"/>
-        <w:rPr>
-          <w:rFonts w:ascii="Courier New" w:hAnsi="Courier New" w:cs="Courier New"/>
-          <w:b/>
-          <w:color w:val="000000" w:themeColor="text1"/>
-        </w:rPr>
-      </w:pPr>
-      <w:r>
-        <w:rPr>
-          <w:rFonts w:ascii="Courier New" w:hAnsi="Courier New" w:cs="Courier New"/>
-          <w:b/>
-          <w:color w:val="000000" w:themeColor="text1"/>
-        </w:rPr>
-        <w:t>hasCustB = False</w:t>
-      </w:r>
-    </w:p>
-    <w:p>
-      <w:pPr>
-        <w:pStyle w:val="NoSpacing"/>
-        <w:rPr>
-          <w:rFonts w:ascii="Courier New" w:hAnsi="Courier New" w:cs="Courier New"/>
-          <w:b/>
-          <w:color w:val="000000" w:themeColor="text1"/>
-        </w:rPr>
-      </w:pPr>
-      <w:r>
-        <w:rPr>
-          <w:rFonts w:ascii="Courier New" w:hAnsi="Courier New" w:cs="Courier New"/>
-          <w:b/>
-          <w:color w:val="000000" w:themeColor="text1"/>
-        </w:rPr>
-        <w:t>hasCustC = False</w:t>
-      </w:r>
-    </w:p>
-    <w:p>
-      <w:pPr>
-        <w:pStyle w:val="NoSpacing"/>
-        <w:rPr>
-          <w:rFonts w:ascii="Courier New" w:hAnsi="Courier New" w:cs="Courier New"/>
-          <w:i/>
-          <w:color w:val="000000" w:themeColor="text1"/>
-        </w:rPr>
-      </w:pPr>
-    </w:p>
-    <w:p>
-      <w:pPr>
-        <w:pStyle w:val="NoSpacing"/>
-        <w:rPr>
-          <w:rFonts w:ascii="Courier New" w:hAnsi="Courier New" w:cs="Courier New"/>
-          <w:i/>
-          <w:color w:val="000000" w:themeColor="text1"/>
-        </w:rPr>
-      </w:pPr>
-      <w:r>
-        <w:rPr>
-          <w:rFonts w:ascii="Courier New" w:hAnsi="Courier New" w:cs="Courier New"/>
-          <w:i/>
-          <w:color w:val="000000" w:themeColor="text1"/>
-        </w:rPr>
-        <w:t># Initial customers list, where the alphabet is exploded into an array</w:t>
-      </w:r>
-    </w:p>
-    <w:p>
-      <w:pPr>
-        <w:pStyle w:val="NoSpacing"/>
-        <w:rPr>
-          <w:rFonts w:ascii="Courier New" w:hAnsi="Courier New" w:cs="Courier New"/>
-          <w:b/>
-          <w:color w:val="000000" w:themeColor="text1"/>
-        </w:rPr>
-      </w:pPr>
-      <w:r>
-        <w:rPr>
-          <w:rFonts w:ascii="Courier New" w:hAnsi="Courier New" w:cs="Courier New"/>
-          <w:b/>
-          <w:color w:val="000000" w:themeColor="text1"/>
-        </w:rPr>
-        <w:t>aCustomers = list("ABCDEFGHIJKLMNOPQRSTUVWXYZ")</w:t>
-      </w:r>
-    </w:p>
-    <w:p>
-      <w:pPr>
-        <w:pStyle w:val="NoSpacing"/>
-        <w:rPr>
-          <w:rFonts w:ascii="Courier New" w:hAnsi="Courier New" w:cs="Courier New"/>
-          <w:i/>
-          <w:color w:val="000000" w:themeColor="text1"/>
-        </w:rPr>
-      </w:pPr>
-    </w:p>
-    <w:p>
-      <w:pPr>
-        <w:pStyle w:val="NoSpacing"/>
-        <w:rPr>
-          <w:rFonts w:ascii="Courier New" w:hAnsi="Courier New" w:cs="Courier New"/>
-          <w:i/>
-          <w:color w:val="000000" w:themeColor="text1"/>
-        </w:rPr>
-      </w:pPr>
-      <w:r>
-        <w:rPr>
-          <w:rFonts w:ascii="Courier New" w:hAnsi="Courier New" w:cs="Courier New"/>
-          <w:i/>
-          <w:color w:val="000000" w:themeColor="text1"/>
-        </w:rPr>
-        <w:t># Initial count of the array</w:t>
-      </w:r>
-    </w:p>
-    <w:p>
-      <w:pPr>
-        <w:pStyle w:val="NoSpacing"/>
-        <w:rPr>
-          <w:rFonts w:ascii="Courier New" w:hAnsi="Courier New" w:cs="Courier New"/>
-          <w:b/>
-          <w:color w:val="000000" w:themeColor="text1"/>
-        </w:rPr>
-      </w:pPr>
-      <w:r>
-        <w:rPr>
-          <w:rFonts w:ascii="Courier New" w:hAnsi="Courier New" w:cs="Courier New"/>
-          <w:b/>
-          <w:color w:val="000000" w:themeColor="text1"/>
-        </w:rPr>
-        <w:t>curCount = len(aCustomers)</w:t>
-      </w:r>
-    </w:p>
-    <w:p>
-      <w:pPr>
-        <w:pStyle w:val="NoSpacing"/>
-        <w:rPr>
-          <w:rFonts w:ascii="Courier New" w:hAnsi="Courier New" w:cs="Courier New"/>
-          <w:i/>
-          <w:color w:val="000000" w:themeColor="text1"/>
-        </w:rPr>
-      </w:pPr>
-    </w:p>
-    <w:p>
-      <w:pPr>
-        <w:pStyle w:val="NoSpacing"/>
-        <w:rPr>
-          <w:rFonts w:ascii="Courier New" w:hAnsi="Courier New" w:cs="Courier New"/>
-          <w:i/>
-          <w:color w:val="000000" w:themeColor="text1"/>
-        </w:rPr>
-      </w:pPr>
-      <w:r>
-        <w:rPr>
-          <w:rFonts w:ascii="Courier New" w:hAnsi="Courier New" w:cs="Courier New"/>
-          <w:i/>
-          <w:color w:val="000000" w:themeColor="text1"/>
-        </w:rPr>
-        <w:t># Transaction counter (for the message)</w:t>
-      </w:r>
-    </w:p>
-    <w:p>
-      <w:pPr>
-        <w:pStyle w:val="NoSpacing"/>
-        <w:rPr>
-          <w:rFonts w:ascii="Courier New" w:hAnsi="Courier New" w:cs="Courier New"/>
-          <w:b/>
-          <w:color w:val="000000" w:themeColor="text1"/>
-        </w:rPr>
-      </w:pPr>
-      <w:r>
-        <w:rPr>
-          <w:rFonts w:ascii="Courier New" w:hAnsi="Courier New" w:cs="Courier New"/>
-          <w:b/>
-          <w:color w:val="000000" w:themeColor="text1"/>
-        </w:rPr>
-        <w:t>transCounter = 0</w:t>
-      </w:r>
-    </w:p>
-    <w:p>
-      <w:pPr>
-        <w:pStyle w:val="NoSpacing"/>
-        <w:rPr>
-          <w:rFonts w:ascii="Courier New" w:hAnsi="Courier New" w:cs="Courier New"/>
-          <w:b/>
-          <w:color w:val="000000" w:themeColor="text1"/>
-        </w:rPr>
-      </w:pPr>
-    </w:p>
-    <w:p>
-      <w:pPr>
-        <w:pStyle w:val="NoSpacing"/>
-        <w:rPr>
-          <w:rFonts w:ascii="Courier New" w:hAnsi="Courier New" w:cs="Courier New"/>
-          <w:b/>
-          <w:color w:val="000000" w:themeColor="text1"/>
-        </w:rPr>
-      </w:pPr>
-    </w:p>
-    <w:p>
-      <w:pPr>
-        <w:pStyle w:val="NoSpacing"/>
-        <w:rPr>
-          <w:rFonts w:ascii="Courier New" w:hAnsi="Courier New" w:cs="Courier New"/>
-          <w:b/>
-          <w:color w:val="000000" w:themeColor="text1"/>
-        </w:rPr>
-      </w:pPr>
-    </w:p>
-    <w:p>
-      <w:pPr>
-        <w:pStyle w:val="NoSpacing"/>
-        <w:rPr>
-          <w:rFonts w:ascii="Courier New" w:hAnsi="Courier New" w:cs="Courier New"/>
-          <w:i/>
-          <w:color w:val="000000" w:themeColor="text1"/>
-        </w:rPr>
-      </w:pPr>
-    </w:p>
-    <w:p>
-      <w:pPr>
-        <w:pStyle w:val="NoSpacing"/>
-        <w:rPr>
-          <w:rFonts w:ascii="Courier New" w:hAnsi="Courier New" w:cs="Courier New"/>
-          <w:i/>
-          <w:color w:val="000000" w:themeColor="text1"/>
-        </w:rPr>
-      </w:pPr>
-      <w:r>
-        <w:rPr>
-          <w:rFonts w:ascii="Courier New" w:hAnsi="Courier New" w:cs="Courier New"/>
-          <w:i/>
-          <w:color w:val="000000" w:themeColor="text1"/>
-        </w:rPr>
         <w:t># Loop continues while the customers list is still more than 0</w:t>
       </w:r>
     </w:p>
@@ -796,7 +848,6 @@
           <w:b/>
           <w:color w:val="000000" w:themeColor="text1"/>
         </w:rPr>
-        <w:lastRenderedPageBreak/>
         <w:t xml:space="preserve">        if len(aCustomers) &gt; 0:</w:t>
       </w:r>
     </w:p>
@@ -1608,7 +1659,6 @@
           <w:b/>
           <w:color w:val="000000" w:themeColor="text1"/>
         </w:rPr>
-        <w:lastRenderedPageBreak/>
         <w:t>print("The clients that went to teller B were: " + ", ".join(tellerB))</w:t>
       </w:r>
     </w:p>
@@ -1821,7 +1871,7 @@
               <w:sz w:val="26"/>
               <w:szCs w:val="18"/>
             </w:rPr>
-            <w:t>21</w:t>
+            <w:t>22</w:t>
           </w:r>
           <w:r>
             <w:rPr>
@@ -5933,7 +5983,7 @@
 </file>
 
 <file path=customXml/itemProps1.xml><?xml version="1.0" encoding="utf-8"?>
-<ds:datastoreItem xmlns:ds="http://schemas.openxmlformats.org/officeDocument/2006/customXml" ds:itemID="{EC985684-4C54-4CEC-976E-5CE79DB1A716}">
+<ds:datastoreItem xmlns:ds="http://schemas.openxmlformats.org/officeDocument/2006/customXml" ds:itemID="{1B678A89-09A0-43D1-9537-5B6E225207AF}">
   <ds:schemaRefs>
     <ds:schemaRef ds:uri="http://schemas.openxmlformats.org/officeDocument/2006/bibliography"/>
   </ds:schemaRefs>

</xml_diff>

<commit_message>
Added time for costumers transaction
</commit_message>
<xml_diff>
--- a/M03CodeSample.docx
+++ b/M03CodeSample.docx
@@ -702,8 +702,6 @@
         </w:rPr>
         <w:t xml:space="preserve"> </w:t>
       </w:r>
-      <w:bookmarkStart w:id="0" w:name="_GoBack"/>
-      <w:bookmarkEnd w:id="0"/>
       <w:r>
         <w:rPr>
           <w:rFonts w:ascii="Courier New" w:hAnsi="Courier New" w:cs="Courier New"/>
@@ -1014,6 +1012,33 @@
           <w:color w:val="000000" w:themeColor="text1"/>
         </w:rPr>
       </w:pPr>
+      <w:r>
+        <w:rPr>
+          <w:rFonts w:ascii="Courier New" w:hAnsi="Courier New" w:cs="Courier New"/>
+          <w:b/>
+          <w:color w:val="000000" w:themeColor="text1"/>
+        </w:rPr>
+        <w:tab/>
+        <w:t xml:space="preserve">  </w:t>
+      </w:r>
+      <w:r>
+        <w:rPr>
+          <w:rFonts w:ascii="Courier New" w:hAnsi="Courier New" w:cs="Courier New"/>
+          <w:b/>
+          <w:color w:val="000000" w:themeColor="text1"/>
+        </w:rPr>
+        <w:t>costumerTime.append(timeItTakes)</w:t>
+      </w:r>
+    </w:p>
+    <w:p>
+      <w:pPr>
+        <w:pStyle w:val="NoSpacing"/>
+        <w:rPr>
+          <w:rFonts w:ascii="Courier New" w:hAnsi="Courier New" w:cs="Courier New"/>
+          <w:b/>
+          <w:color w:val="000000" w:themeColor="text1"/>
+        </w:rPr>
+      </w:pPr>
     </w:p>
     <w:p>
       <w:pPr>
@@ -1238,7 +1263,42 @@
           <w:b/>
           <w:color w:val="000000" w:themeColor="text1"/>
         </w:rPr>
-        <w:t xml:space="preserve">        hasCustB = False   </w:t>
+        <w:t xml:space="preserve">        hasCustB = False </w:t>
+      </w:r>
+    </w:p>
+    <w:p>
+      <w:pPr>
+        <w:pStyle w:val="NoSpacing"/>
+        <w:rPr>
+          <w:rFonts w:ascii="Courier New" w:hAnsi="Courier New" w:cs="Courier New"/>
+          <w:b/>
+          <w:color w:val="000000" w:themeColor="text1"/>
+        </w:rPr>
+      </w:pPr>
+      <w:r>
+        <w:rPr>
+          <w:rFonts w:ascii="Courier New" w:hAnsi="Courier New" w:cs="Courier New"/>
+          <w:b/>
+          <w:color w:val="000000" w:themeColor="text1"/>
+        </w:rPr>
+        <w:tab/>
+        <w:t xml:space="preserve">  </w:t>
+      </w:r>
+      <w:r>
+        <w:rPr>
+          <w:rFonts w:ascii="Courier New" w:hAnsi="Courier New" w:cs="Courier New"/>
+          <w:b/>
+          <w:color w:val="000000" w:themeColor="text1"/>
+        </w:rPr>
+        <w:t>costumerTime.append(timeItTakes)</w:t>
+      </w:r>
+      <w:r>
+        <w:rPr>
+          <w:rFonts w:ascii="Courier New" w:hAnsi="Courier New" w:cs="Courier New"/>
+          <w:b/>
+          <w:color w:val="000000" w:themeColor="text1"/>
+        </w:rPr>
+        <w:t xml:space="preserve">  </w:t>
       </w:r>
     </w:p>
     <w:p>
@@ -1485,7 +1545,44 @@
           <w:b/>
           <w:color w:val="000000" w:themeColor="text1"/>
         </w:rPr>
-        <w:t xml:space="preserve">        hasCustC = False   </w:t>
+        <w:t xml:space="preserve">        hasCustC = False </w:t>
+      </w:r>
+    </w:p>
+    <w:p>
+      <w:pPr>
+        <w:pStyle w:val="NoSpacing"/>
+        <w:rPr>
+          <w:rFonts w:ascii="Courier New" w:hAnsi="Courier New" w:cs="Courier New"/>
+          <w:b/>
+          <w:color w:val="000000" w:themeColor="text1"/>
+        </w:rPr>
+      </w:pPr>
+      <w:r>
+        <w:rPr>
+          <w:rFonts w:ascii="Courier New" w:hAnsi="Courier New" w:cs="Courier New"/>
+          <w:b/>
+          <w:color w:val="000000" w:themeColor="text1"/>
+        </w:rPr>
+        <w:tab/>
+        <w:t xml:space="preserve">   </w:t>
+      </w:r>
+      <w:bookmarkStart w:id="0" w:name="_GoBack"/>
+      <w:bookmarkEnd w:id="0"/>
+      <w:r>
+        <w:rPr>
+          <w:rFonts w:ascii="Courier New" w:hAnsi="Courier New" w:cs="Courier New"/>
+          <w:b/>
+          <w:color w:val="000000" w:themeColor="text1"/>
+        </w:rPr>
+        <w:t>costumerTime.append(timeItTakes)</w:t>
+      </w:r>
+      <w:r>
+        <w:rPr>
+          <w:rFonts w:ascii="Courier New" w:hAnsi="Courier New" w:cs="Courier New"/>
+          <w:b/>
+          <w:color w:val="000000" w:themeColor="text1"/>
+        </w:rPr>
+        <w:t xml:space="preserve">  </w:t>
       </w:r>
     </w:p>
     <w:p>
@@ -1585,6 +1682,7 @@
           <w:b/>
           <w:color w:val="000000" w:themeColor="text1"/>
         </w:rPr>
+        <w:lastRenderedPageBreak/>
         <w:t xml:space="preserve">    print(transMsg)</w:t>
       </w:r>
     </w:p>
@@ -1871,7 +1969,7 @@
               <w:sz w:val="26"/>
               <w:szCs w:val="18"/>
             </w:rPr>
-            <w:t>22</w:t>
+            <w:t>23</w:t>
           </w:r>
           <w:r>
             <w:rPr>
@@ -5983,7 +6081,7 @@
 </file>
 
 <file path=customXml/itemProps1.xml><?xml version="1.0" encoding="utf-8"?>
-<ds:datastoreItem xmlns:ds="http://schemas.openxmlformats.org/officeDocument/2006/customXml" ds:itemID="{1B678A89-09A0-43D1-9537-5B6E225207AF}">
+<ds:datastoreItem xmlns:ds="http://schemas.openxmlformats.org/officeDocument/2006/customXml" ds:itemID="{B8AB7AB9-8495-47CC-B8AA-0389856ADDC9}">
   <ds:schemaRefs>
     <ds:schemaRef ds:uri="http://schemas.openxmlformats.org/officeDocument/2006/bibliography"/>
   </ds:schemaRefs>

</xml_diff>